<commit_message>
Corrected the NZ website information form
</commit_message>
<xml_diff>
--- a/New Zealand PEPPOL Authority/1) New Zealand based Service Providers/Website information form.docx
+++ b/New Zealand PEPPOL Authority/1) New Zealand based Service Providers/Website information form.docx
@@ -398,7 +398,16 @@
           <w:sz w:val="24"/>
           <w:szCs w:val="24"/>
         </w:rPr>
-        <w:t xml:space="preserve">is available </w:t>
+        <w:t>is availab</w:t>
+      </w:r>
+      <w:bookmarkStart w:id="0" w:name="_GoBack"/>
+      <w:bookmarkEnd w:id="0"/>
+      <w:r>
+        <w:rPr>
+          <w:sz w:val="24"/>
+          <w:szCs w:val="24"/>
+        </w:rPr>
+        <w:t xml:space="preserve">le </w:t>
       </w:r>
       <w:r>
         <w:rPr>
@@ -435,8 +444,6 @@
         </w:rPr>
         <w:t>?</w:t>
       </w:r>
-      <w:bookmarkStart w:id="0" w:name="_GoBack"/>
-      <w:bookmarkEnd w:id="0"/>
     </w:p>
     <w:tbl>
       <w:tblPr>
@@ -997,7 +1004,13 @@
               <w:rPr>
                 <w:color w:val="29767B" w:themeColor="accent1" w:themeShade="80"/>
               </w:rPr>
-              <w:t xml:space="preserve"> services</w:t>
+              <w:t xml:space="preserve"> S</w:t>
+            </w:r>
+            <w:r>
+              <w:rPr>
+                <w:color w:val="29767B" w:themeColor="accent1" w:themeShade="80"/>
+              </w:rPr>
+              <w:t>ervices</w:t>
             </w:r>
           </w:p>
           <w:p>
@@ -1043,7 +1056,13 @@
               <w:rPr>
                 <w:color w:val="29767B" w:themeColor="accent1" w:themeShade="80"/>
               </w:rPr>
-              <w:t>Subject Meta-data Publishing</w:t>
+              <w:t>Service Meta</w:t>
+            </w:r>
+            <w:r>
+              <w:rPr>
+                <w:color w:val="29767B" w:themeColor="accent1" w:themeShade="80"/>
+              </w:rPr>
+              <w:t>data Publishing</w:t>
             </w:r>
           </w:p>
           <w:p>
@@ -1425,60 +1444,11 @@
 
 <file path=word/header1.xml><?xml version="1.0" encoding="utf-8"?>
 <w:hdr xmlns:wpc="http://schemas.microsoft.com/office/word/2010/wordprocessingCanvas" xmlns:mc="http://schemas.openxmlformats.org/markup-compatibility/2006" xmlns:o="urn:schemas-microsoft-com:office:office" xmlns:r="http://schemas.openxmlformats.org/officeDocument/2006/relationships" xmlns:m="http://schemas.openxmlformats.org/officeDocument/2006/math" xmlns:v="urn:schemas-microsoft-com:vml" xmlns:wp14="http://schemas.microsoft.com/office/word/2010/wordprocessingDrawing" xmlns:wp="http://schemas.openxmlformats.org/drawingml/2006/wordprocessingDrawing" xmlns:w10="urn:schemas-microsoft-com:office:word" xmlns:w="http://schemas.openxmlformats.org/wordprocessingml/2006/main" xmlns:w14="http://schemas.microsoft.com/office/word/2010/wordml" xmlns:wpg="http://schemas.microsoft.com/office/word/2010/wordprocessingGroup" xmlns:wpi="http://schemas.microsoft.com/office/word/2010/wordprocessingInk" xmlns:wne="http://schemas.microsoft.com/office/word/2006/wordml" xmlns:wps="http://schemas.microsoft.com/office/word/2010/wordprocessingShape" mc:Ignorable="w14 wp14">
-  <w:sdt>
-    <w:sdtPr>
-      <w:id w:val="1117173311"/>
-      <w:docPartObj>
-        <w:docPartGallery w:val="Watermarks"/>
-        <w:docPartUnique/>
-      </w:docPartObj>
-    </w:sdtPr>
-    <w:sdtEndPr/>
-    <w:sdtContent>
-      <w:p>
-        <w:pPr>
-          <w:pStyle w:val="Header"/>
-        </w:pPr>
-        <w:r>
-          <w:rPr>
-            <w:noProof/>
-            <w:lang w:val="en-US" w:eastAsia="zh-TW"/>
-          </w:rPr>
-          <w:pict>
-            <v:shapetype id="_x0000_t136" coordsize="21600,21600" o:spt="136" adj="10800" path="m@7,l@8,m@5,21600l@6,21600e">
-              <v:formulas>
-                <v:f eqn="sum #0 0 10800"/>
-                <v:f eqn="prod #0 2 1"/>
-                <v:f eqn="sum 21600 0 @1"/>
-                <v:f eqn="sum 0 0 @2"/>
-                <v:f eqn="sum 21600 0 @3"/>
-                <v:f eqn="if @0 @3 0"/>
-                <v:f eqn="if @0 21600 @1"/>
-                <v:f eqn="if @0 0 @2"/>
-                <v:f eqn="if @0 @4 21600"/>
-                <v:f eqn="mid @5 @6"/>
-                <v:f eqn="mid @8 @5"/>
-                <v:f eqn="mid @7 @8"/>
-                <v:f eqn="mid @6 @7"/>
-                <v:f eqn="sum @6 0 @5"/>
-              </v:formulas>
-              <v:path textpathok="t" o:connecttype="custom" o:connectlocs="@9,0;@10,10800;@11,21600;@12,10800" o:connectangles="270,180,90,0"/>
-              <v:textpath on="t" fitshape="t"/>
-              <v:handles>
-                <v:h position="#0,bottomRight" xrange="6629,14971"/>
-              </v:handles>
-              <o:lock v:ext="edit" text="t" shapetype="t"/>
-            </v:shapetype>
-            <v:shape id="PowerPlusWaterMarkObject357831064" o:spid="_x0000_s10241" type="#_x0000_t136" style="position:absolute;margin-left:0;margin-top:0;width:412.4pt;height:247.45pt;rotation:315;z-index:-251658752;mso-position-horizontal:center;mso-position-horizontal-relative:margin;mso-position-vertical:center;mso-position-vertical-relative:margin" o:allowincell="f" fillcolor="silver" stroked="f">
-              <v:fill opacity=".5"/>
-              <v:textpath style="font-family:&quot;Calibri&quot;;font-size:1pt" string="DRAFT"/>
-              <w10:wrap anchorx="margin" anchory="margin"/>
-            </v:shape>
-          </w:pict>
-        </w:r>
-      </w:p>
-    </w:sdtContent>
-  </w:sdt>
+  <w:p>
+    <w:pPr>
+      <w:pStyle w:val="Header"/>
+    </w:pPr>
+  </w:p>
 </w:hdr>
 </file>
 
@@ -3140,7 +3110,7 @@
   <w:style w:type="paragraph" w:default="1" w:styleId="Normal">
     <w:name w:val="Normal"/>
     <w:qFormat/>
-    <w:rsid w:val="00CE7CE7"/>
+    <w:rsid w:val="003A5C6F"/>
     <w:pPr>
       <w:spacing w:after="160" w:line="259" w:lineRule="auto"/>
     </w:pPr>
@@ -3152,7 +3122,7 @@
     <w:link w:val="Heading1Char"/>
     <w:uiPriority w:val="9"/>
     <w:qFormat/>
-    <w:rsid w:val="00CE7CE7"/>
+    <w:rsid w:val="003A5C6F"/>
     <w:pPr>
       <w:outlineLvl w:val="0"/>
     </w:pPr>
@@ -3160,6 +3130,7 @@
       <w:color w:val="BC4D31" w:themeColor="accent4"/>
       <w:sz w:val="48"/>
       <w:szCs w:val="48"/>
+      <w:lang w:val="mi-NZ"/>
     </w:rPr>
   </w:style>
   <w:style w:type="paragraph" w:styleId="Heading2">
@@ -3170,7 +3141,7 @@
     <w:uiPriority w:val="9"/>
     <w:unhideWhenUsed/>
     <w:qFormat/>
-    <w:rsid w:val="00CE7CE7"/>
+    <w:rsid w:val="003A5C6F"/>
     <w:pPr>
       <w:spacing w:before="480"/>
       <w:outlineLvl w:val="1"/>
@@ -3189,7 +3160,7 @@
     <w:uiPriority w:val="9"/>
     <w:unhideWhenUsed/>
     <w:qFormat/>
-    <w:rsid w:val="00CE7CE7"/>
+    <w:rsid w:val="003A5C6F"/>
     <w:pPr>
       <w:spacing w:before="600" w:after="240"/>
       <w:outlineLvl w:val="2"/>
@@ -3205,6 +3176,7 @@
     <w:uiPriority w:val="1"/>
     <w:semiHidden/>
     <w:unhideWhenUsed/>
+    <w:rsid w:val="003A5C6F"/>
   </w:style>
   <w:style w:type="table" w:default="1" w:styleId="TableNormal">
     <w:name w:val="Normal Table"/>
@@ -3226,6 +3198,7 @@
     <w:uiPriority w:val="99"/>
     <w:semiHidden/>
     <w:unhideWhenUsed/>
+    <w:rsid w:val="003A5C6F"/>
   </w:style>
   <w:style w:type="paragraph" w:customStyle="1" w:styleId="Default">
     <w:name w:val="Default"/>
@@ -3248,11 +3221,12 @@
     <w:basedOn w:val="DefaultParagraphFont"/>
     <w:link w:val="Heading1"/>
     <w:uiPriority w:val="9"/>
-    <w:rsid w:val="00CE7CE7"/>
+    <w:rsid w:val="003A5C6F"/>
     <w:rPr>
       <w:color w:val="BC4D31" w:themeColor="accent4"/>
       <w:sz w:val="48"/>
       <w:szCs w:val="48"/>
+      <w:lang w:val="mi-NZ"/>
     </w:rPr>
   </w:style>
   <w:style w:type="paragraph" w:styleId="ListParagraph">
@@ -3308,7 +3282,7 @@
     <w:basedOn w:val="DefaultParagraphFont"/>
     <w:link w:val="Heading2"/>
     <w:uiPriority w:val="9"/>
-    <w:rsid w:val="00CE7CE7"/>
+    <w:rsid w:val="003A5C6F"/>
     <w:rPr>
       <w:sz w:val="36"/>
       <w:szCs w:val="36"/>
@@ -3322,7 +3296,7 @@
     <w:link w:val="TitleChar"/>
     <w:uiPriority w:val="10"/>
     <w:qFormat/>
-    <w:rsid w:val="00CE7CE7"/>
+    <w:rsid w:val="003A5C6F"/>
     <w:rPr>
       <w:color w:val="BC4D31" w:themeColor="accent4"/>
       <w:sz w:val="70"/>
@@ -3335,7 +3309,7 @@
     <w:basedOn w:val="DefaultParagraphFont"/>
     <w:link w:val="Title"/>
     <w:uiPriority w:val="10"/>
-    <w:rsid w:val="00CE7CE7"/>
+    <w:rsid w:val="003A5C6F"/>
     <w:rPr>
       <w:color w:val="BC4D31" w:themeColor="accent4"/>
       <w:sz w:val="70"/>
@@ -3357,7 +3331,7 @@
     <w:basedOn w:val="DefaultParagraphFont"/>
     <w:link w:val="Heading3"/>
     <w:uiPriority w:val="9"/>
-    <w:rsid w:val="00CE7CE7"/>
+    <w:rsid w:val="003A5C6F"/>
     <w:rPr>
       <w:b/>
       <w:sz w:val="28"/>
@@ -3371,7 +3345,7 @@
     <w:link w:val="HeaderChar"/>
     <w:uiPriority w:val="99"/>
     <w:unhideWhenUsed/>
-    <w:rsid w:val="00CE7CE7"/>
+    <w:rsid w:val="003A5C6F"/>
     <w:pPr>
       <w:tabs>
         <w:tab w:val="center" w:pos="4513"/>
@@ -3385,7 +3359,7 @@
     <w:basedOn w:val="DefaultParagraphFont"/>
     <w:link w:val="Header"/>
     <w:uiPriority w:val="99"/>
-    <w:rsid w:val="00CE7CE7"/>
+    <w:rsid w:val="003A5C6F"/>
   </w:style>
   <w:style w:type="paragraph" w:styleId="Footer">
     <w:name w:val="footer"/>
@@ -3393,7 +3367,7 @@
     <w:link w:val="FooterChar"/>
     <w:uiPriority w:val="99"/>
     <w:unhideWhenUsed/>
-    <w:rsid w:val="00CE7CE7"/>
+    <w:rsid w:val="003A5C6F"/>
     <w:pPr>
       <w:tabs>
         <w:tab w:val="center" w:pos="4513"/>
@@ -3407,14 +3381,14 @@
     <w:basedOn w:val="DefaultParagraphFont"/>
     <w:link w:val="Footer"/>
     <w:uiPriority w:val="99"/>
-    <w:rsid w:val="00CE7CE7"/>
+    <w:rsid w:val="003A5C6F"/>
   </w:style>
   <w:style w:type="paragraph" w:styleId="BodyText">
     <w:name w:val="Body Text"/>
     <w:basedOn w:val="Normal"/>
     <w:link w:val="BodyTextChar"/>
     <w:uiPriority w:val="99"/>
-    <w:rsid w:val="00CE7CE7"/>
+    <w:rsid w:val="003A5C6F"/>
     <w:pPr>
       <w:spacing w:before="360"/>
     </w:pPr>
@@ -3427,7 +3401,7 @@
     <w:basedOn w:val="DefaultParagraphFont"/>
     <w:link w:val="BodyText"/>
     <w:uiPriority w:val="99"/>
-    <w:rsid w:val="00CE7CE7"/>
+    <w:rsid w:val="003A5C6F"/>
     <w:rPr>
       <w:lang w:val="mi-NZ"/>
     </w:rPr>
@@ -3436,7 +3410,7 @@
     <w:name w:val="Intro Text"/>
     <w:basedOn w:val="Normal"/>
     <w:qFormat/>
-    <w:rsid w:val="00CE7CE7"/>
+    <w:rsid w:val="003A5C6F"/>
     <w:pPr>
       <w:spacing w:before="720" w:after="480"/>
     </w:pPr>
@@ -3449,7 +3423,7 @@
   <w:style w:type="paragraph" w:customStyle="1" w:styleId="Bullet">
     <w:name w:val="Bullet"/>
     <w:basedOn w:val="Normal"/>
-    <w:rsid w:val="00CE7CE7"/>
+    <w:rsid w:val="003A5C6F"/>
     <w:pPr>
       <w:numPr>
         <w:numId w:val="14"/>
@@ -3460,7 +3434,7 @@
     <w:name w:val="Bullet Points"/>
     <w:basedOn w:val="Bullet"/>
     <w:qFormat/>
-    <w:rsid w:val="00CE7CE7"/>
+    <w:rsid w:val="003A5C6F"/>
     <w:pPr>
       <w:spacing w:after="240"/>
       <w:ind w:left="323" w:hanging="323"/>
@@ -3470,7 +3444,7 @@
     <w:name w:val="Table Grid"/>
     <w:basedOn w:val="TableNormal"/>
     <w:uiPriority w:val="39"/>
-    <w:rsid w:val="00CE7CE7"/>
+    <w:rsid w:val="003A5C6F"/>
     <w:pPr>
       <w:spacing w:after="0" w:line="240" w:lineRule="auto"/>
     </w:pPr>
@@ -3489,7 +3463,7 @@
     <w:name w:val="Grid Table Light"/>
     <w:basedOn w:val="TableNormal"/>
     <w:uiPriority w:val="40"/>
-    <w:rsid w:val="00CE7CE7"/>
+    <w:rsid w:val="003A5C6F"/>
     <w:pPr>
       <w:spacing w:after="0" w:line="240" w:lineRule="auto"/>
     </w:pPr>
@@ -3523,7 +3497,7 @@
     <w:name w:val="Table Head"/>
     <w:basedOn w:val="BodyText"/>
     <w:qFormat/>
-    <w:rsid w:val="00CE7CE7"/>
+    <w:rsid w:val="003A5C6F"/>
     <w:pPr>
       <w:spacing w:before="0" w:after="0" w:line="240" w:lineRule="auto"/>
     </w:pPr>
@@ -3538,7 +3512,7 @@
     <w:name w:val="Table Body"/>
     <w:basedOn w:val="BodyText"/>
     <w:qFormat/>
-    <w:rsid w:val="00CE7CE7"/>
+    <w:rsid w:val="003A5C6F"/>
     <w:pPr>
       <w:spacing w:before="0" w:after="0" w:line="240" w:lineRule="auto"/>
     </w:pPr>
@@ -3852,7 +3826,7 @@
   <w:style w:type="paragraph" w:default="1" w:styleId="Normal">
     <w:name w:val="Normal"/>
     <w:qFormat/>
-    <w:rsid w:val="00CE7CE7"/>
+    <w:rsid w:val="003A5C6F"/>
     <w:pPr>
       <w:spacing w:after="160" w:line="259" w:lineRule="auto"/>
     </w:pPr>
@@ -3864,7 +3838,7 @@
     <w:link w:val="Heading1Char"/>
     <w:uiPriority w:val="9"/>
     <w:qFormat/>
-    <w:rsid w:val="00CE7CE7"/>
+    <w:rsid w:val="003A5C6F"/>
     <w:pPr>
       <w:outlineLvl w:val="0"/>
     </w:pPr>
@@ -3872,6 +3846,7 @@
       <w:color w:val="BC4D31" w:themeColor="accent4"/>
       <w:sz w:val="48"/>
       <w:szCs w:val="48"/>
+      <w:lang w:val="mi-NZ"/>
     </w:rPr>
   </w:style>
   <w:style w:type="paragraph" w:styleId="Heading2">
@@ -3882,7 +3857,7 @@
     <w:uiPriority w:val="9"/>
     <w:unhideWhenUsed/>
     <w:qFormat/>
-    <w:rsid w:val="00CE7CE7"/>
+    <w:rsid w:val="003A5C6F"/>
     <w:pPr>
       <w:spacing w:before="480"/>
       <w:outlineLvl w:val="1"/>
@@ -3901,7 +3876,7 @@
     <w:uiPriority w:val="9"/>
     <w:unhideWhenUsed/>
     <w:qFormat/>
-    <w:rsid w:val="00CE7CE7"/>
+    <w:rsid w:val="003A5C6F"/>
     <w:pPr>
       <w:spacing w:before="600" w:after="240"/>
       <w:outlineLvl w:val="2"/>
@@ -3917,6 +3892,7 @@
     <w:uiPriority w:val="1"/>
     <w:semiHidden/>
     <w:unhideWhenUsed/>
+    <w:rsid w:val="003A5C6F"/>
   </w:style>
   <w:style w:type="table" w:default="1" w:styleId="TableNormal">
     <w:name w:val="Normal Table"/>
@@ -3938,6 +3914,7 @@
     <w:uiPriority w:val="99"/>
     <w:semiHidden/>
     <w:unhideWhenUsed/>
+    <w:rsid w:val="003A5C6F"/>
   </w:style>
   <w:style w:type="paragraph" w:customStyle="1" w:styleId="Default">
     <w:name w:val="Default"/>
@@ -3960,11 +3937,12 @@
     <w:basedOn w:val="DefaultParagraphFont"/>
     <w:link w:val="Heading1"/>
     <w:uiPriority w:val="9"/>
-    <w:rsid w:val="00CE7CE7"/>
+    <w:rsid w:val="003A5C6F"/>
     <w:rPr>
       <w:color w:val="BC4D31" w:themeColor="accent4"/>
       <w:sz w:val="48"/>
       <w:szCs w:val="48"/>
+      <w:lang w:val="mi-NZ"/>
     </w:rPr>
   </w:style>
   <w:style w:type="paragraph" w:styleId="ListParagraph">
@@ -4020,7 +3998,7 @@
     <w:basedOn w:val="DefaultParagraphFont"/>
     <w:link w:val="Heading2"/>
     <w:uiPriority w:val="9"/>
-    <w:rsid w:val="00CE7CE7"/>
+    <w:rsid w:val="003A5C6F"/>
     <w:rPr>
       <w:sz w:val="36"/>
       <w:szCs w:val="36"/>
@@ -4034,7 +4012,7 @@
     <w:link w:val="TitleChar"/>
     <w:uiPriority w:val="10"/>
     <w:qFormat/>
-    <w:rsid w:val="00CE7CE7"/>
+    <w:rsid w:val="003A5C6F"/>
     <w:rPr>
       <w:color w:val="BC4D31" w:themeColor="accent4"/>
       <w:sz w:val="70"/>
@@ -4047,7 +4025,7 @@
     <w:basedOn w:val="DefaultParagraphFont"/>
     <w:link w:val="Title"/>
     <w:uiPriority w:val="10"/>
-    <w:rsid w:val="00CE7CE7"/>
+    <w:rsid w:val="003A5C6F"/>
     <w:rPr>
       <w:color w:val="BC4D31" w:themeColor="accent4"/>
       <w:sz w:val="70"/>
@@ -4069,7 +4047,7 @@
     <w:basedOn w:val="DefaultParagraphFont"/>
     <w:link w:val="Heading3"/>
     <w:uiPriority w:val="9"/>
-    <w:rsid w:val="00CE7CE7"/>
+    <w:rsid w:val="003A5C6F"/>
     <w:rPr>
       <w:b/>
       <w:sz w:val="28"/>
@@ -4083,7 +4061,7 @@
     <w:link w:val="HeaderChar"/>
     <w:uiPriority w:val="99"/>
     <w:unhideWhenUsed/>
-    <w:rsid w:val="00CE7CE7"/>
+    <w:rsid w:val="003A5C6F"/>
     <w:pPr>
       <w:tabs>
         <w:tab w:val="center" w:pos="4513"/>
@@ -4097,7 +4075,7 @@
     <w:basedOn w:val="DefaultParagraphFont"/>
     <w:link w:val="Header"/>
     <w:uiPriority w:val="99"/>
-    <w:rsid w:val="00CE7CE7"/>
+    <w:rsid w:val="003A5C6F"/>
   </w:style>
   <w:style w:type="paragraph" w:styleId="Footer">
     <w:name w:val="footer"/>
@@ -4105,7 +4083,7 @@
     <w:link w:val="FooterChar"/>
     <w:uiPriority w:val="99"/>
     <w:unhideWhenUsed/>
-    <w:rsid w:val="00CE7CE7"/>
+    <w:rsid w:val="003A5C6F"/>
     <w:pPr>
       <w:tabs>
         <w:tab w:val="center" w:pos="4513"/>
@@ -4119,14 +4097,14 @@
     <w:basedOn w:val="DefaultParagraphFont"/>
     <w:link w:val="Footer"/>
     <w:uiPriority w:val="99"/>
-    <w:rsid w:val="00CE7CE7"/>
+    <w:rsid w:val="003A5C6F"/>
   </w:style>
   <w:style w:type="paragraph" w:styleId="BodyText">
     <w:name w:val="Body Text"/>
     <w:basedOn w:val="Normal"/>
     <w:link w:val="BodyTextChar"/>
     <w:uiPriority w:val="99"/>
-    <w:rsid w:val="00CE7CE7"/>
+    <w:rsid w:val="003A5C6F"/>
     <w:pPr>
       <w:spacing w:before="360"/>
     </w:pPr>
@@ -4139,7 +4117,7 @@
     <w:basedOn w:val="DefaultParagraphFont"/>
     <w:link w:val="BodyText"/>
     <w:uiPriority w:val="99"/>
-    <w:rsid w:val="00CE7CE7"/>
+    <w:rsid w:val="003A5C6F"/>
     <w:rPr>
       <w:lang w:val="mi-NZ"/>
     </w:rPr>
@@ -4148,7 +4126,7 @@
     <w:name w:val="Intro Text"/>
     <w:basedOn w:val="Normal"/>
     <w:qFormat/>
-    <w:rsid w:val="00CE7CE7"/>
+    <w:rsid w:val="003A5C6F"/>
     <w:pPr>
       <w:spacing w:before="720" w:after="480"/>
     </w:pPr>
@@ -4161,7 +4139,7 @@
   <w:style w:type="paragraph" w:customStyle="1" w:styleId="Bullet">
     <w:name w:val="Bullet"/>
     <w:basedOn w:val="Normal"/>
-    <w:rsid w:val="00CE7CE7"/>
+    <w:rsid w:val="003A5C6F"/>
     <w:pPr>
       <w:numPr>
         <w:numId w:val="14"/>
@@ -4172,7 +4150,7 @@
     <w:name w:val="Bullet Points"/>
     <w:basedOn w:val="Bullet"/>
     <w:qFormat/>
-    <w:rsid w:val="00CE7CE7"/>
+    <w:rsid w:val="003A5C6F"/>
     <w:pPr>
       <w:spacing w:after="240"/>
       <w:ind w:left="323" w:hanging="323"/>
@@ -4182,7 +4160,7 @@
     <w:name w:val="Table Grid"/>
     <w:basedOn w:val="TableNormal"/>
     <w:uiPriority w:val="39"/>
-    <w:rsid w:val="00CE7CE7"/>
+    <w:rsid w:val="003A5C6F"/>
     <w:pPr>
       <w:spacing w:after="0" w:line="240" w:lineRule="auto"/>
     </w:pPr>
@@ -4201,7 +4179,7 @@
     <w:name w:val="Grid Table Light"/>
     <w:basedOn w:val="TableNormal"/>
     <w:uiPriority w:val="40"/>
-    <w:rsid w:val="00CE7CE7"/>
+    <w:rsid w:val="003A5C6F"/>
     <w:pPr>
       <w:spacing w:after="0" w:line="240" w:lineRule="auto"/>
     </w:pPr>
@@ -4235,7 +4213,7 @@
     <w:name w:val="Table Head"/>
     <w:basedOn w:val="BodyText"/>
     <w:qFormat/>
-    <w:rsid w:val="00CE7CE7"/>
+    <w:rsid w:val="003A5C6F"/>
     <w:pPr>
       <w:spacing w:before="0" w:after="0" w:line="240" w:lineRule="auto"/>
     </w:pPr>
@@ -4250,7 +4228,7 @@
     <w:name w:val="Table Body"/>
     <w:basedOn w:val="BodyText"/>
     <w:qFormat/>
-    <w:rsid w:val="00CE7CE7"/>
+    <w:rsid w:val="003A5C6F"/>
     <w:pPr>
       <w:spacing w:before="0" w:after="0" w:line="240" w:lineRule="auto"/>
     </w:pPr>
@@ -4660,7 +4638,7 @@
   <a:extraClrSchemeLst/>
   <a:extLst>
     <a:ext uri="{05A4C25C-085E-4340-85A3-A5531E510DB2}">
-      <thm15:themeFamily xmlns="" xmlns:thm15="http://schemas.microsoft.com/office/thememl/2012/main" name="Office Theme" id="{62F939B6-93AF-4DB8-9C6B-D6C7DFDC589F}" vid="{4A3C46E8-61CC-4603-A589-7422A47A8E4A}"/>
+      <thm15:themeFamily xmlns:thm15="http://schemas.microsoft.com/office/thememl/2012/main" xmlns="" name="Office Theme" id="{62F939B6-93AF-4DB8-9C6B-D6C7DFDC589F}" vid="{4A3C46E8-61CC-4603-A589-7422A47A8E4A}"/>
     </a:ext>
   </a:extLst>
 </a:theme>
@@ -4671,7 +4649,7 @@
 </file>
 
 <file path=customXml/itemProps1.xml><?xml version="1.0" encoding="utf-8"?>
-<ds:datastoreItem xmlns:ds="http://schemas.openxmlformats.org/officeDocument/2006/customXml" ds:itemID="{9CAB3977-1654-4F3A-8FB5-FBB8094DDE9E}">
+<ds:datastoreItem xmlns:ds="http://schemas.openxmlformats.org/officeDocument/2006/customXml" ds:itemID="{982F9D6B-54AC-40FA-86E7-49772BB13B25}">
   <ds:schemaRefs>
     <ds:schemaRef ds:uri="http://schemas.openxmlformats.org/officeDocument/2006/bibliography"/>
   </ds:schemaRefs>

</xml_diff>